<commit_message>
azur data factory dynamic pkg ansd ssrs usage
</commit_message>
<xml_diff>
--- a/Azure/Azure Data Integration using DataFactory.docx
+++ b/Azure/Azure Data Integration using DataFactory.docx
@@ -876,6 +876,9 @@
     <w:p/>
     <w:p/>
     <w:p/>
+    <w:p/>
+    <w:p/>
+    <w:p/>
     <w:p>
       <w:r>
         <w:rPr>
@@ -883,10 +886,10 @@
           <w:lang w:eastAsia="en-GB"/>
         </w:rPr>
         <w:drawing>
-          <wp:inline distT="0" distB="0" distL="0" distR="0" wp14:anchorId="18DE90C0" wp14:editId="1B9B97B0">
-            <wp:extent cx="7033903" cy="3343275"/>
-            <wp:effectExtent l="0" t="0" r="0" b="0"/>
-            <wp:docPr id="4" name="Picture 4"/>
+          <wp:inline distT="0" distB="0" distL="0" distR="0" wp14:anchorId="44523906" wp14:editId="32A7263B">
+            <wp:extent cx="5731510" cy="1028700"/>
+            <wp:effectExtent l="0" t="0" r="2540" b="0"/>
+            <wp:docPr id="7" name="Picture 7"/>
             <wp:cNvGraphicFramePr>
               <a:graphicFrameLocks xmlns:a="http://schemas.openxmlformats.org/drawingml/2006/main" noChangeAspect="1"/>
             </wp:cNvGraphicFramePr>
@@ -906,7 +909,7 @@
                   <pic:spPr>
                     <a:xfrm>
                       <a:off x="0" y="0"/>
-                      <a:ext cx="7046428" cy="3349228"/>
+                      <a:ext cx="5731510" cy="1028700"/>
                     </a:xfrm>
                     <a:prstGeom prst="rect">
                       <a:avLst/>
@@ -918,7 +921,13 @@
           </wp:inline>
         </w:drawing>
       </w:r>
-    </w:p>
+      <w:bookmarkStart w:id="0" w:name="_GoBack"/>
+      <w:bookmarkEnd w:id="0"/>
+    </w:p>
+    <w:p/>
+    <w:p/>
+    <w:p/>
+    <w:p/>
     <w:p/>
     <w:p>
       <w:r>
@@ -928,10 +937,10 @@
         </w:rPr>
         <w:lastRenderedPageBreak/>
         <w:drawing>
-          <wp:inline distT="0" distB="0" distL="0" distR="0" wp14:anchorId="2CC57702" wp14:editId="778F117E">
-            <wp:extent cx="5731510" cy="2831465"/>
-            <wp:effectExtent l="0" t="0" r="2540" b="6985"/>
-            <wp:docPr id="5" name="Picture 5"/>
+          <wp:inline distT="0" distB="0" distL="0" distR="0" wp14:anchorId="18DE90C0" wp14:editId="1B9B97B0">
+            <wp:extent cx="7033903" cy="3343275"/>
+            <wp:effectExtent l="0" t="0" r="0" b="0"/>
+            <wp:docPr id="4" name="Picture 4"/>
             <wp:cNvGraphicFramePr>
               <a:graphicFrameLocks xmlns:a="http://schemas.openxmlformats.org/drawingml/2006/main" noChangeAspect="1"/>
             </wp:cNvGraphicFramePr>
@@ -951,7 +960,7 @@
                   <pic:spPr>
                     <a:xfrm>
                       <a:off x="0" y="0"/>
-                      <a:ext cx="5731510" cy="2831465"/>
+                      <a:ext cx="7046428" cy="3349228"/>
                     </a:xfrm>
                     <a:prstGeom prst="rect">
                       <a:avLst/>
@@ -972,10 +981,10 @@
           <w:lang w:eastAsia="en-GB"/>
         </w:rPr>
         <w:drawing>
-          <wp:inline distT="0" distB="0" distL="0" distR="0" wp14:anchorId="74B98D13" wp14:editId="0D65F4E3">
-            <wp:extent cx="5731510" cy="535322"/>
-            <wp:effectExtent l="0" t="0" r="2540" b="0"/>
-            <wp:docPr id="6" name="Picture 6"/>
+          <wp:inline distT="0" distB="0" distL="0" distR="0" wp14:anchorId="2CC57702" wp14:editId="778F117E">
+            <wp:extent cx="5731510" cy="2831465"/>
+            <wp:effectExtent l="0" t="0" r="2540" b="6985"/>
+            <wp:docPr id="5" name="Picture 5"/>
             <wp:cNvGraphicFramePr>
               <a:graphicFrameLocks xmlns:a="http://schemas.openxmlformats.org/drawingml/2006/main" noChangeAspect="1"/>
             </wp:cNvGraphicFramePr>
@@ -995,6 +1004,50 @@
                   <pic:spPr>
                     <a:xfrm>
                       <a:off x="0" y="0"/>
+                      <a:ext cx="5731510" cy="2831465"/>
+                    </a:xfrm>
+                    <a:prstGeom prst="rect">
+                      <a:avLst/>
+                    </a:prstGeom>
+                  </pic:spPr>
+                </pic:pic>
+              </a:graphicData>
+            </a:graphic>
+          </wp:inline>
+        </w:drawing>
+      </w:r>
+    </w:p>
+    <w:p/>
+    <w:p>
+      <w:r>
+        <w:rPr>
+          <w:noProof/>
+          <w:lang w:eastAsia="en-GB"/>
+        </w:rPr>
+        <w:drawing>
+          <wp:inline distT="0" distB="0" distL="0" distR="0" wp14:anchorId="74B98D13" wp14:editId="0D65F4E3">
+            <wp:extent cx="5731510" cy="535322"/>
+            <wp:effectExtent l="0" t="0" r="2540" b="0"/>
+            <wp:docPr id="6" name="Picture 6"/>
+            <wp:cNvGraphicFramePr>
+              <a:graphicFrameLocks xmlns:a="http://schemas.openxmlformats.org/drawingml/2006/main" noChangeAspect="1"/>
+            </wp:cNvGraphicFramePr>
+            <a:graphic xmlns:a="http://schemas.openxmlformats.org/drawingml/2006/main">
+              <a:graphicData uri="http://schemas.openxmlformats.org/drawingml/2006/picture">
+                <pic:pic xmlns:pic="http://schemas.openxmlformats.org/drawingml/2006/picture">
+                  <pic:nvPicPr>
+                    <pic:cNvPr id="1" name=""/>
+                    <pic:cNvPicPr/>
+                  </pic:nvPicPr>
+                  <pic:blipFill>
+                    <a:blip r:embed="rId13"/>
+                    <a:stretch>
+                      <a:fillRect/>
+                    </a:stretch>
+                  </pic:blipFill>
+                  <pic:spPr>
+                    <a:xfrm>
+                      <a:off x="0" y="0"/>
                       <a:ext cx="5731510" cy="535322"/>
                     </a:xfrm>
                     <a:prstGeom prst="rect">
@@ -1014,6 +1067,7 @@
     <w:p/>
     <w:p>
       <w:r>
+        <w:lastRenderedPageBreak/>
         <w:t xml:space="preserve">For </w:t>
       </w:r>
       <w:proofErr w:type="spellStart"/>
@@ -1055,10 +1109,7 @@
       </w:r>
     </w:p>
     <w:p/>
-    <w:p>
-      <w:bookmarkStart w:id="0" w:name="_GoBack"/>
-      <w:bookmarkEnd w:id="0"/>
-    </w:p>
+    <w:p/>
     <w:sectPr>
       <w:pgSz w:w="11906" w:h="16838"/>
       <w:pgMar w:top="1440" w:right="1440" w:bottom="1440" w:left="1440" w:header="708" w:footer="708" w:gutter="0"/>

</xml_diff>